<commit_message>
More report and diagram changes
Don't forget to save before you commit :neutral_face:
</commit_message>
<xml_diff>
--- a/CS3502 Project Phase 2 Report.docx
+++ b/CS3502 Project Phase 2 Report.docx
@@ -595,7 +595,7 @@
         <w:rPr>
           <w:noProof/>
         </w:rPr>
-        <w:instrText xml:space="preserve"> PAGEREF _Toc511794365 \h </w:instrText>
+        <w:instrText xml:space="preserve"> PAGEREF _Toc511795628 \h </w:instrText>
       </w:r>
       <w:r>
         <w:rPr>
@@ -671,7 +671,7 @@
         <w:rPr>
           <w:noProof/>
         </w:rPr>
-        <w:instrText xml:space="preserve"> PAGEREF _Toc511794366 \h </w:instrText>
+        <w:instrText xml:space="preserve"> PAGEREF _Toc511795629 \h </w:instrText>
       </w:r>
       <w:r>
         <w:rPr>
@@ -748,7 +748,7 @@
         <w:rPr>
           <w:noProof/>
         </w:rPr>
-        <w:instrText xml:space="preserve"> PAGEREF _Toc511794367 \h </w:instrText>
+        <w:instrText xml:space="preserve"> PAGEREF _Toc511795630 \h </w:instrText>
       </w:r>
       <w:r>
         <w:rPr>
@@ -824,7 +824,7 @@
         <w:rPr>
           <w:noProof/>
         </w:rPr>
-        <w:instrText xml:space="preserve"> PAGEREF _Toc511794368 \h </w:instrText>
+        <w:instrText xml:space="preserve"> PAGEREF _Toc511795631 \h </w:instrText>
       </w:r>
       <w:r>
         <w:rPr>
@@ -900,7 +900,7 @@
         <w:rPr>
           <w:noProof/>
         </w:rPr>
-        <w:instrText xml:space="preserve"> PAGEREF _Toc511794369 \h </w:instrText>
+        <w:instrText xml:space="preserve"> PAGEREF _Toc511795632 \h </w:instrText>
       </w:r>
       <w:r>
         <w:rPr>
@@ -976,7 +976,7 @@
         <w:rPr>
           <w:noProof/>
         </w:rPr>
-        <w:instrText xml:space="preserve"> PAGEREF _Toc511794370 \h </w:instrText>
+        <w:instrText xml:space="preserve"> PAGEREF _Toc511795633 \h </w:instrText>
       </w:r>
       <w:r>
         <w:rPr>
@@ -1049,7 +1049,7 @@
         <w:rPr>
           <w:noProof/>
         </w:rPr>
-        <w:instrText xml:space="preserve"> PAGEREF _Toc511794371 \h </w:instrText>
+        <w:instrText xml:space="preserve"> PAGEREF _Toc511795634 \h </w:instrText>
       </w:r>
       <w:r>
         <w:rPr>
@@ -1122,7 +1122,7 @@
         <w:rPr>
           <w:noProof/>
         </w:rPr>
-        <w:instrText xml:space="preserve"> PAGEREF _Toc511794372 \h </w:instrText>
+        <w:instrText xml:space="preserve"> PAGEREF _Toc511795635 \h </w:instrText>
       </w:r>
       <w:r>
         <w:rPr>
@@ -1195,7 +1195,7 @@
         <w:rPr>
           <w:noProof/>
         </w:rPr>
-        <w:instrText xml:space="preserve"> PAGEREF _Toc511794373 \h </w:instrText>
+        <w:instrText xml:space="preserve"> PAGEREF _Toc511795636 \h </w:instrText>
       </w:r>
       <w:r>
         <w:rPr>
@@ -1268,7 +1268,7 @@
         <w:rPr>
           <w:noProof/>
         </w:rPr>
-        <w:instrText xml:space="preserve"> PAGEREF _Toc511794374 \h </w:instrText>
+        <w:instrText xml:space="preserve"> PAGEREF _Toc511795637 \h </w:instrText>
       </w:r>
       <w:r>
         <w:rPr>
@@ -1341,7 +1341,7 @@
         <w:rPr>
           <w:noProof/>
         </w:rPr>
-        <w:instrText xml:space="preserve"> PAGEREF _Toc511794375 \h </w:instrText>
+        <w:instrText xml:space="preserve"> PAGEREF _Toc511795638 \h </w:instrText>
       </w:r>
       <w:r>
         <w:rPr>
@@ -1414,7 +1414,7 @@
         <w:rPr>
           <w:noProof/>
         </w:rPr>
-        <w:instrText xml:space="preserve"> PAGEREF _Toc511794376 \h </w:instrText>
+        <w:instrText xml:space="preserve"> PAGEREF _Toc511795639 \h </w:instrText>
       </w:r>
       <w:r>
         <w:rPr>
@@ -1487,7 +1487,7 @@
         <w:rPr>
           <w:noProof/>
         </w:rPr>
-        <w:instrText xml:space="preserve"> PAGEREF _Toc511794377 \h </w:instrText>
+        <w:instrText xml:space="preserve"> PAGEREF _Toc511795640 \h </w:instrText>
       </w:r>
       <w:r>
         <w:rPr>
@@ -1560,7 +1560,7 @@
         <w:rPr>
           <w:noProof/>
         </w:rPr>
-        <w:instrText xml:space="preserve"> PAGEREF _Toc511794378 \h </w:instrText>
+        <w:instrText xml:space="preserve"> PAGEREF _Toc511795641 \h </w:instrText>
       </w:r>
       <w:r>
         <w:rPr>
@@ -1633,7 +1633,7 @@
         <w:rPr>
           <w:noProof/>
         </w:rPr>
-        <w:instrText xml:space="preserve"> PAGEREF _Toc511794379 \h </w:instrText>
+        <w:instrText xml:space="preserve"> PAGEREF _Toc511795642 \h </w:instrText>
       </w:r>
       <w:r>
         <w:rPr>
@@ -1709,7 +1709,7 @@
         <w:rPr>
           <w:noProof/>
         </w:rPr>
-        <w:instrText xml:space="preserve"> PAGEREF _Toc511794380 \h </w:instrText>
+        <w:instrText xml:space="preserve"> PAGEREF _Toc511795643 \h </w:instrText>
       </w:r>
       <w:r>
         <w:rPr>
@@ -1782,7 +1782,7 @@
         <w:rPr>
           <w:noProof/>
         </w:rPr>
-        <w:instrText xml:space="preserve"> PAGEREF _Toc511794381 \h </w:instrText>
+        <w:instrText xml:space="preserve"> PAGEREF _Toc511795644 \h </w:instrText>
       </w:r>
       <w:r>
         <w:rPr>
@@ -1855,7 +1855,7 @@
         <w:rPr>
           <w:noProof/>
         </w:rPr>
-        <w:instrText xml:space="preserve"> PAGEREF _Toc511794382 \h </w:instrText>
+        <w:instrText xml:space="preserve"> PAGEREF _Toc511795645 \h </w:instrText>
       </w:r>
       <w:r>
         <w:rPr>
@@ -1931,7 +1931,7 @@
         <w:rPr>
           <w:noProof/>
         </w:rPr>
-        <w:instrText xml:space="preserve"> PAGEREF _Toc511794383 \h </w:instrText>
+        <w:instrText xml:space="preserve"> PAGEREF _Toc511795646 \h </w:instrText>
       </w:r>
       <w:r>
         <w:rPr>
@@ -2004,7 +2004,7 @@
         <w:rPr>
           <w:noProof/>
         </w:rPr>
-        <w:instrText xml:space="preserve"> PAGEREF _Toc511794384 \h </w:instrText>
+        <w:instrText xml:space="preserve"> PAGEREF _Toc511795647 \h </w:instrText>
       </w:r>
       <w:r>
         <w:rPr>
@@ -2077,7 +2077,7 @@
         <w:rPr>
           <w:noProof/>
         </w:rPr>
-        <w:instrText xml:space="preserve"> PAGEREF _Toc511794385 \h </w:instrText>
+        <w:instrText xml:space="preserve"> PAGEREF _Toc511795648 \h </w:instrText>
       </w:r>
       <w:r>
         <w:rPr>
@@ -2153,7 +2153,7 @@
         <w:rPr>
           <w:noProof/>
         </w:rPr>
-        <w:instrText xml:space="preserve"> PAGEREF _Toc511794386 \h </w:instrText>
+        <w:instrText xml:space="preserve"> PAGEREF _Toc511795649 \h </w:instrText>
       </w:r>
       <w:r>
         <w:rPr>
@@ -2229,7 +2229,7 @@
         <w:rPr>
           <w:noProof/>
         </w:rPr>
-        <w:instrText xml:space="preserve"> PAGEREF _Toc511794387 \h </w:instrText>
+        <w:instrText xml:space="preserve"> PAGEREF _Toc511795650 \h </w:instrText>
       </w:r>
       <w:r>
         <w:rPr>
@@ -2302,7 +2302,7 @@
         <w:rPr>
           <w:noProof/>
         </w:rPr>
-        <w:instrText xml:space="preserve"> PAGEREF _Toc511794388 \h </w:instrText>
+        <w:instrText xml:space="preserve"> PAGEREF _Toc511795651 \h </w:instrText>
       </w:r>
       <w:r>
         <w:rPr>
@@ -2360,7 +2360,7 @@
         <w:rPr>
           <w:noProof/>
         </w:rPr>
-        <w:t>Design Approach</w:t>
+        <w:t>Design &amp; Implementation</w:t>
       </w:r>
       <w:r>
         <w:rPr>
@@ -2378,7 +2378,7 @@
         <w:rPr>
           <w:noProof/>
         </w:rPr>
-        <w:instrText xml:space="preserve"> PAGEREF _Toc511794389 \h </w:instrText>
+        <w:instrText xml:space="preserve"> PAGEREF _Toc511795652 \h </w:instrText>
       </w:r>
       <w:r>
         <w:rPr>
@@ -2454,7 +2454,7 @@
         <w:rPr>
           <w:noProof/>
         </w:rPr>
-        <w:instrText xml:space="preserve"> PAGEREF _Toc511794390 \h </w:instrText>
+        <w:instrText xml:space="preserve"> PAGEREF _Toc511795653 \h </w:instrText>
       </w:r>
       <w:r>
         <w:rPr>
@@ -2530,7 +2530,7 @@
         <w:rPr>
           <w:noProof/>
         </w:rPr>
-        <w:instrText xml:space="preserve"> PAGEREF _Toc511794391 \h </w:instrText>
+        <w:instrText xml:space="preserve"> PAGEREF _Toc511795654 \h </w:instrText>
       </w:r>
       <w:r>
         <w:rPr>
@@ -2603,7 +2603,7 @@
         <w:rPr>
           <w:noProof/>
         </w:rPr>
-        <w:instrText xml:space="preserve"> PAGEREF _Toc511794392 \h </w:instrText>
+        <w:instrText xml:space="preserve"> PAGEREF _Toc511795655 \h </w:instrText>
       </w:r>
       <w:r>
         <w:rPr>
@@ -2676,7 +2676,7 @@
         <w:rPr>
           <w:noProof/>
         </w:rPr>
-        <w:instrText xml:space="preserve"> PAGEREF _Toc511794393 \h </w:instrText>
+        <w:instrText xml:space="preserve"> PAGEREF _Toc511795656 \h </w:instrText>
       </w:r>
       <w:r>
         <w:rPr>
@@ -2749,7 +2749,7 @@
         <w:rPr>
           <w:noProof/>
         </w:rPr>
-        <w:instrText xml:space="preserve"> PAGEREF _Toc511794394 \h </w:instrText>
+        <w:instrText xml:space="preserve"> PAGEREF _Toc511795657 \h </w:instrText>
       </w:r>
       <w:r>
         <w:rPr>
@@ -2825,7 +2825,7 @@
         <w:rPr>
           <w:noProof/>
         </w:rPr>
-        <w:instrText xml:space="preserve"> PAGEREF _Toc511794395 \h </w:instrText>
+        <w:instrText xml:space="preserve"> PAGEREF _Toc511795658 \h </w:instrText>
       </w:r>
       <w:r>
         <w:rPr>
@@ -2842,7 +2842,7 @@
         <w:rPr>
           <w:noProof/>
         </w:rPr>
-        <w:t>26</w:t>
+        <w:t>27</w:t>
       </w:r>
       <w:r>
         <w:rPr>
@@ -2898,7 +2898,7 @@
         <w:rPr>
           <w:noProof/>
         </w:rPr>
-        <w:instrText xml:space="preserve"> PAGEREF _Toc511794396 \h </w:instrText>
+        <w:instrText xml:space="preserve"> PAGEREF _Toc511795659 \h </w:instrText>
       </w:r>
       <w:r>
         <w:rPr>
@@ -2971,7 +2971,7 @@
         <w:rPr>
           <w:noProof/>
         </w:rPr>
-        <w:instrText xml:space="preserve"> PAGEREF _Toc511794397 \h </w:instrText>
+        <w:instrText xml:space="preserve"> PAGEREF _Toc511795660 \h </w:instrText>
       </w:r>
       <w:r>
         <w:rPr>
@@ -3044,7 +3044,7 @@
         <w:rPr>
           <w:noProof/>
         </w:rPr>
-        <w:instrText xml:space="preserve"> PAGEREF _Toc511794398 \h </w:instrText>
+        <w:instrText xml:space="preserve"> PAGEREF _Toc511795661 \h </w:instrText>
       </w:r>
       <w:r>
         <w:rPr>
@@ -3061,7 +3061,7 @@
         <w:rPr>
           <w:noProof/>
         </w:rPr>
-        <w:t>28</w:t>
+        <w:t>27</w:t>
       </w:r>
       <w:r>
         <w:rPr>
@@ -3117,7 +3117,7 @@
         <w:rPr>
           <w:noProof/>
         </w:rPr>
-        <w:instrText xml:space="preserve"> PAGEREF _Toc511794399 \h </w:instrText>
+        <w:instrText xml:space="preserve"> PAGEREF _Toc511795662 \h </w:instrText>
       </w:r>
       <w:r>
         <w:rPr>
@@ -3134,7 +3134,7 @@
         <w:rPr>
           <w:noProof/>
         </w:rPr>
-        <w:t>28</w:t>
+        <w:t>27</w:t>
       </w:r>
       <w:r>
         <w:rPr>
@@ -3193,7 +3193,7 @@
         <w:rPr>
           <w:noProof/>
         </w:rPr>
-        <w:instrText xml:space="preserve"> PAGEREF _Toc511794400 \h </w:instrText>
+        <w:instrText xml:space="preserve"> PAGEREF _Toc511795663 \h </w:instrText>
       </w:r>
       <w:r>
         <w:rPr>
@@ -3266,7 +3266,7 @@
         <w:rPr>
           <w:noProof/>
         </w:rPr>
-        <w:instrText xml:space="preserve"> PAGEREF _Toc511794401 \h </w:instrText>
+        <w:instrText xml:space="preserve"> PAGEREF _Toc511795664 \h </w:instrText>
       </w:r>
       <w:r>
         <w:rPr>
@@ -3339,7 +3339,7 @@
         <w:rPr>
           <w:noProof/>
         </w:rPr>
-        <w:instrText xml:space="preserve"> PAGEREF _Toc511794402 \h </w:instrText>
+        <w:instrText xml:space="preserve"> PAGEREF _Toc511795665 \h </w:instrText>
       </w:r>
       <w:r>
         <w:rPr>
@@ -3356,7 +3356,7 @@
         <w:rPr>
           <w:noProof/>
         </w:rPr>
-        <w:t>29</w:t>
+        <w:t>28</w:t>
       </w:r>
       <w:r>
         <w:rPr>
@@ -3415,7 +3415,7 @@
         <w:rPr>
           <w:noProof/>
         </w:rPr>
-        <w:instrText xml:space="preserve"> PAGEREF _Toc511794403 \h </w:instrText>
+        <w:instrText xml:space="preserve"> PAGEREF _Toc511795666 \h </w:instrText>
       </w:r>
       <w:r>
         <w:rPr>
@@ -3432,7 +3432,7 @@
         <w:rPr>
           <w:noProof/>
         </w:rPr>
-        <w:t>29</w:t>
+        <w:t>28</w:t>
       </w:r>
       <w:r>
         <w:rPr>
@@ -3491,7 +3491,7 @@
         <w:rPr>
           <w:noProof/>
         </w:rPr>
-        <w:instrText xml:space="preserve"> PAGEREF _Toc511794404 \h </w:instrText>
+        <w:instrText xml:space="preserve"> PAGEREF _Toc511795667 \h </w:instrText>
       </w:r>
       <w:r>
         <w:rPr>
@@ -3564,7 +3564,7 @@
         <w:rPr>
           <w:noProof/>
         </w:rPr>
-        <w:instrText xml:space="preserve"> PAGEREF _Toc511794405 \h </w:instrText>
+        <w:instrText xml:space="preserve"> PAGEREF _Toc511795668 \h </w:instrText>
       </w:r>
       <w:r>
         <w:rPr>
@@ -3637,7 +3637,7 @@
         <w:rPr>
           <w:noProof/>
         </w:rPr>
-        <w:instrText xml:space="preserve"> PAGEREF _Toc511794406 \h </w:instrText>
+        <w:instrText xml:space="preserve"> PAGEREF _Toc511795669 \h </w:instrText>
       </w:r>
       <w:r>
         <w:rPr>
@@ -3695,7 +3695,7 @@
         <w:rPr>
           <w:noProof/>
         </w:rPr>
-        <w:t>Implementation Discussion</w:t>
+        <w:t>Simulation Discussion</w:t>
       </w:r>
       <w:r>
         <w:rPr>
@@ -3713,7 +3713,7 @@
         <w:rPr>
           <w:noProof/>
         </w:rPr>
-        <w:instrText xml:space="preserve"> PAGEREF _Toc511794407 \h </w:instrText>
+        <w:instrText xml:space="preserve"> PAGEREF _Toc511795670 \h </w:instrText>
       </w:r>
       <w:r>
         <w:rPr>
@@ -3772,7 +3772,7 @@
         <w:rPr>
           <w:noProof/>
         </w:rPr>
-        <w:t>Simulation Discussion</w:t>
+        <w:t>Data Analysis</w:t>
       </w:r>
       <w:r>
         <w:rPr>
@@ -3790,7 +3790,387 @@
         <w:rPr>
           <w:noProof/>
         </w:rPr>
-        <w:instrText xml:space="preserve"> PAGEREF _Toc511794408 \h </w:instrText>
+        <w:instrText xml:space="preserve"> PAGEREF _Toc511795671 \h </w:instrText>
+      </w:r>
+      <w:r>
+        <w:rPr>
+          <w:noProof/>
+        </w:rPr>
+      </w:r>
+      <w:r>
+        <w:rPr>
+          <w:noProof/>
+        </w:rPr>
+        <w:fldChar w:fldCharType="separate"/>
+      </w:r>
+      <w:r>
+        <w:rPr>
+          <w:noProof/>
+        </w:rPr>
+        <w:t>31</w:t>
+      </w:r>
+      <w:r>
+        <w:rPr>
+          <w:noProof/>
+        </w:rPr>
+        <w:fldChar w:fldCharType="end"/>
+      </w:r>
+    </w:p>
+    <w:p>
+      <w:pPr>
+        <w:pStyle w:val="TOC2"/>
+        <w:tabs>
+          <w:tab w:val="left" w:pos="1000"/>
+        </w:tabs>
+        <w:rPr>
+          <w:rFonts w:asciiTheme="minorHAnsi" w:eastAsiaTheme="minorEastAsia" w:hAnsiTheme="minorHAnsi" w:cstheme="minorBidi"/>
+          <w:noProof/>
+          <w:sz w:val="22"/>
+          <w:szCs w:val="22"/>
+        </w:rPr>
+      </w:pPr>
+      <w:r>
+        <w:rPr>
+          <w:noProof/>
+        </w:rPr>
+        <w:t>7.1</w:t>
+      </w:r>
+      <w:r>
+        <w:rPr>
+          <w:rFonts w:asciiTheme="minorHAnsi" w:eastAsiaTheme="minorEastAsia" w:hAnsiTheme="minorHAnsi" w:cstheme="minorBidi"/>
+          <w:noProof/>
+          <w:sz w:val="22"/>
+          <w:szCs w:val="22"/>
+        </w:rPr>
+        <w:tab/>
+      </w:r>
+      <w:r>
+        <w:rPr>
+          <w:noProof/>
+        </w:rPr>
+        <w:t>Single-threaded FCFS and Priority Comparison</w:t>
+      </w:r>
+      <w:r>
+        <w:rPr>
+          <w:noProof/>
+        </w:rPr>
+        <w:tab/>
+      </w:r>
+      <w:r>
+        <w:rPr>
+          <w:noProof/>
+        </w:rPr>
+        <w:fldChar w:fldCharType="begin"/>
+      </w:r>
+      <w:r>
+        <w:rPr>
+          <w:noProof/>
+        </w:rPr>
+        <w:instrText xml:space="preserve"> PAGEREF _Toc511795672 \h </w:instrText>
+      </w:r>
+      <w:r>
+        <w:rPr>
+          <w:noProof/>
+        </w:rPr>
+      </w:r>
+      <w:r>
+        <w:rPr>
+          <w:noProof/>
+        </w:rPr>
+        <w:fldChar w:fldCharType="separate"/>
+      </w:r>
+      <w:r>
+        <w:rPr>
+          <w:noProof/>
+        </w:rPr>
+        <w:t>31</w:t>
+      </w:r>
+      <w:r>
+        <w:rPr>
+          <w:noProof/>
+        </w:rPr>
+        <w:fldChar w:fldCharType="end"/>
+      </w:r>
+    </w:p>
+    <w:p>
+      <w:pPr>
+        <w:pStyle w:val="TOC2"/>
+        <w:tabs>
+          <w:tab w:val="left" w:pos="1000"/>
+        </w:tabs>
+        <w:rPr>
+          <w:rFonts w:asciiTheme="minorHAnsi" w:eastAsiaTheme="minorEastAsia" w:hAnsiTheme="minorHAnsi" w:cstheme="minorBidi"/>
+          <w:noProof/>
+          <w:sz w:val="22"/>
+          <w:szCs w:val="22"/>
+        </w:rPr>
+      </w:pPr>
+      <w:r>
+        <w:rPr>
+          <w:noProof/>
+        </w:rPr>
+        <w:t>7.2</w:t>
+      </w:r>
+      <w:r>
+        <w:rPr>
+          <w:rFonts w:asciiTheme="minorHAnsi" w:eastAsiaTheme="minorEastAsia" w:hAnsiTheme="minorHAnsi" w:cstheme="minorBidi"/>
+          <w:noProof/>
+          <w:sz w:val="22"/>
+          <w:szCs w:val="22"/>
+        </w:rPr>
+        <w:tab/>
+      </w:r>
+      <w:r>
+        <w:rPr>
+          <w:noProof/>
+        </w:rPr>
+        <w:t>Percentage of RAM and Cache Used</w:t>
+      </w:r>
+      <w:r>
+        <w:rPr>
+          <w:noProof/>
+        </w:rPr>
+        <w:tab/>
+      </w:r>
+      <w:r>
+        <w:rPr>
+          <w:noProof/>
+        </w:rPr>
+        <w:fldChar w:fldCharType="begin"/>
+      </w:r>
+      <w:r>
+        <w:rPr>
+          <w:noProof/>
+        </w:rPr>
+        <w:instrText xml:space="preserve"> PAGEREF _Toc511795673 \h </w:instrText>
+      </w:r>
+      <w:r>
+        <w:rPr>
+          <w:noProof/>
+        </w:rPr>
+      </w:r>
+      <w:r>
+        <w:rPr>
+          <w:noProof/>
+        </w:rPr>
+        <w:fldChar w:fldCharType="separate"/>
+      </w:r>
+      <w:r>
+        <w:rPr>
+          <w:noProof/>
+        </w:rPr>
+        <w:t>31</w:t>
+      </w:r>
+      <w:r>
+        <w:rPr>
+          <w:noProof/>
+        </w:rPr>
+        <w:fldChar w:fldCharType="end"/>
+      </w:r>
+    </w:p>
+    <w:p>
+      <w:pPr>
+        <w:pStyle w:val="TOC2"/>
+        <w:tabs>
+          <w:tab w:val="left" w:pos="1000"/>
+        </w:tabs>
+        <w:rPr>
+          <w:rFonts w:asciiTheme="minorHAnsi" w:eastAsiaTheme="minorEastAsia" w:hAnsiTheme="minorHAnsi" w:cstheme="minorBidi"/>
+          <w:noProof/>
+          <w:sz w:val="22"/>
+          <w:szCs w:val="22"/>
+        </w:rPr>
+      </w:pPr>
+      <w:r>
+        <w:rPr>
+          <w:noProof/>
+        </w:rPr>
+        <w:t>7.3</w:t>
+      </w:r>
+      <w:r>
+        <w:rPr>
+          <w:rFonts w:asciiTheme="minorHAnsi" w:eastAsiaTheme="minorEastAsia" w:hAnsiTheme="minorHAnsi" w:cstheme="minorBidi"/>
+          <w:noProof/>
+          <w:sz w:val="22"/>
+          <w:szCs w:val="22"/>
+        </w:rPr>
+        <w:tab/>
+      </w:r>
+      <w:r>
+        <w:rPr>
+          <w:noProof/>
+        </w:rPr>
+        <w:t>FCFS and Priority Comparison I/O, completion time, waiting time analysis</w:t>
+      </w:r>
+      <w:r>
+        <w:rPr>
+          <w:noProof/>
+        </w:rPr>
+        <w:tab/>
+      </w:r>
+      <w:r>
+        <w:rPr>
+          <w:noProof/>
+        </w:rPr>
+        <w:fldChar w:fldCharType="begin"/>
+      </w:r>
+      <w:r>
+        <w:rPr>
+          <w:noProof/>
+        </w:rPr>
+        <w:instrText xml:space="preserve"> PAGEREF _Toc511795674 \h </w:instrText>
+      </w:r>
+      <w:r>
+        <w:rPr>
+          <w:noProof/>
+        </w:rPr>
+      </w:r>
+      <w:r>
+        <w:rPr>
+          <w:noProof/>
+        </w:rPr>
+        <w:fldChar w:fldCharType="separate"/>
+      </w:r>
+      <w:r>
+        <w:rPr>
+          <w:noProof/>
+        </w:rPr>
+        <w:t>31</w:t>
+      </w:r>
+      <w:r>
+        <w:rPr>
+          <w:noProof/>
+        </w:rPr>
+        <w:fldChar w:fldCharType="end"/>
+      </w:r>
+    </w:p>
+    <w:p>
+      <w:pPr>
+        <w:pStyle w:val="TOC2"/>
+        <w:tabs>
+          <w:tab w:val="left" w:pos="1000"/>
+        </w:tabs>
+        <w:rPr>
+          <w:rFonts w:asciiTheme="minorHAnsi" w:eastAsiaTheme="minorEastAsia" w:hAnsiTheme="minorHAnsi" w:cstheme="minorBidi"/>
+          <w:noProof/>
+          <w:sz w:val="22"/>
+          <w:szCs w:val="22"/>
+        </w:rPr>
+      </w:pPr>
+      <w:r>
+        <w:rPr>
+          <w:noProof/>
+        </w:rPr>
+        <w:t>7.4</w:t>
+      </w:r>
+      <w:r>
+        <w:rPr>
+          <w:rFonts w:asciiTheme="minorHAnsi" w:eastAsiaTheme="minorEastAsia" w:hAnsiTheme="minorHAnsi" w:cstheme="minorBidi"/>
+          <w:noProof/>
+          <w:sz w:val="22"/>
+          <w:szCs w:val="22"/>
+        </w:rPr>
+        <w:tab/>
+      </w:r>
+      <w:r>
+        <w:rPr>
+          <w:noProof/>
+        </w:rPr>
+        <w:t>Jobs Assigned to each CPU</w:t>
+      </w:r>
+      <w:r>
+        <w:rPr>
+          <w:noProof/>
+        </w:rPr>
+        <w:tab/>
+      </w:r>
+      <w:r>
+        <w:rPr>
+          <w:noProof/>
+        </w:rPr>
+        <w:fldChar w:fldCharType="begin"/>
+      </w:r>
+      <w:r>
+        <w:rPr>
+          <w:noProof/>
+        </w:rPr>
+        <w:instrText xml:space="preserve"> PAGEREF _Toc511795675 \h </w:instrText>
+      </w:r>
+      <w:r>
+        <w:rPr>
+          <w:noProof/>
+        </w:rPr>
+      </w:r>
+      <w:r>
+        <w:rPr>
+          <w:noProof/>
+        </w:rPr>
+        <w:fldChar w:fldCharType="separate"/>
+      </w:r>
+      <w:r>
+        <w:rPr>
+          <w:noProof/>
+        </w:rPr>
+        <w:t>31</w:t>
+      </w:r>
+      <w:r>
+        <w:rPr>
+          <w:noProof/>
+        </w:rPr>
+        <w:fldChar w:fldCharType="end"/>
+      </w:r>
+    </w:p>
+    <w:p>
+      <w:pPr>
+        <w:pStyle w:val="TOC2"/>
+        <w:tabs>
+          <w:tab w:val="left" w:pos="1000"/>
+        </w:tabs>
+        <w:rPr>
+          <w:rFonts w:asciiTheme="minorHAnsi" w:eastAsiaTheme="minorEastAsia" w:hAnsiTheme="minorHAnsi" w:cstheme="minorBidi"/>
+          <w:noProof/>
+          <w:sz w:val="22"/>
+          <w:szCs w:val="22"/>
+        </w:rPr>
+      </w:pPr>
+      <w:r>
+        <w:rPr>
+          <w:noProof/>
+        </w:rPr>
+        <w:t>7.5</w:t>
+      </w:r>
+      <w:r>
+        <w:rPr>
+          <w:rFonts w:asciiTheme="minorHAnsi" w:eastAsiaTheme="minorEastAsia" w:hAnsiTheme="minorHAnsi" w:cstheme="minorBidi"/>
+          <w:noProof/>
+          <w:sz w:val="22"/>
+          <w:szCs w:val="22"/>
+        </w:rPr>
+        <w:tab/>
+      </w:r>
+      <w:r>
+        <w:rPr>
+          <w:noProof/>
+        </w:rPr>
+        <w:t>Comparison of Performance for 1-CPU vs N-CPU Runs</w:t>
+      </w:r>
+      <w:r>
+        <w:rPr>
+          <w:noProof/>
+        </w:rPr>
+        <w:tab/>
+      </w:r>
+      <w:r>
+        <w:rPr>
+          <w:noProof/>
+        </w:rPr>
+        <w:fldChar w:fldCharType="begin"/>
+      </w:r>
+      <w:r>
+        <w:rPr>
+          <w:noProof/>
+        </w:rPr>
+        <w:instrText xml:space="preserve"> PAGEREF _Toc511795676 \h </w:instrText>
       </w:r>
       <w:r>
         <w:rPr>
@@ -3848,7 +4228,7 @@
         <w:rPr>
           <w:noProof/>
         </w:rPr>
-        <w:t>Data Analysis</w:t>
+        <w:t>Conclusions</w:t>
       </w:r>
       <w:r>
         <w:rPr>
@@ -3866,7 +4246,7 @@
         <w:rPr>
           <w:noProof/>
         </w:rPr>
-        <w:instrText xml:space="preserve"> PAGEREF _Toc511794409 \h </w:instrText>
+        <w:instrText xml:space="preserve"> PAGEREF _Toc511795677 \h </w:instrText>
       </w:r>
       <w:r>
         <w:rPr>
@@ -3884,6 +4264,82 @@
           <w:noProof/>
         </w:rPr>
         <w:t>32</w:t>
+      </w:r>
+      <w:r>
+        <w:rPr>
+          <w:noProof/>
+        </w:rPr>
+        <w:fldChar w:fldCharType="end"/>
+      </w:r>
+    </w:p>
+    <w:p>
+      <w:pPr>
+        <w:pStyle w:val="TOC1"/>
+        <w:tabs>
+          <w:tab w:val="left" w:pos="432"/>
+        </w:tabs>
+        <w:rPr>
+          <w:rFonts w:asciiTheme="minorHAnsi" w:eastAsiaTheme="minorEastAsia" w:hAnsiTheme="minorHAnsi" w:cstheme="minorBidi"/>
+          <w:noProof/>
+          <w:sz w:val="22"/>
+          <w:szCs w:val="22"/>
+        </w:rPr>
+      </w:pPr>
+      <w:r>
+        <w:rPr>
+          <w:noProof/>
+        </w:rPr>
+        <w:t>9.</w:t>
+      </w:r>
+      <w:r>
+        <w:rPr>
+          <w:rFonts w:asciiTheme="minorHAnsi" w:eastAsiaTheme="minorEastAsia" w:hAnsiTheme="minorHAnsi" w:cstheme="minorBidi"/>
+          <w:noProof/>
+          <w:sz w:val="22"/>
+          <w:szCs w:val="22"/>
+        </w:rPr>
+        <w:tab/>
+      </w:r>
+      <w:r>
+        <w:rPr>
+          <w:noProof/>
+        </w:rPr>
+        <w:t>Supporting Information</w:t>
+      </w:r>
+      <w:r>
+        <w:rPr>
+          <w:noProof/>
+        </w:rPr>
+        <w:tab/>
+      </w:r>
+      <w:r>
+        <w:rPr>
+          <w:noProof/>
+        </w:rPr>
+        <w:fldChar w:fldCharType="begin"/>
+      </w:r>
+      <w:r>
+        <w:rPr>
+          <w:noProof/>
+        </w:rPr>
+        <w:instrText xml:space="preserve"> PAGEREF _Toc511795678 \h </w:instrText>
+      </w:r>
+      <w:r>
+        <w:rPr>
+          <w:noProof/>
+        </w:rPr>
+      </w:r>
+      <w:r>
+        <w:rPr>
+          <w:noProof/>
+        </w:rPr>
+        <w:fldChar w:fldCharType="separate"/>
+      </w:r>
+      <w:r>
+        <w:rPr>
+          <w:noProof/>
+        </w:rPr>
+        <w:t>33</w:t>
       </w:r>
       <w:r>
         <w:rPr>
@@ -3909,7 +4365,7 @@
         <w:rPr>
           <w:noProof/>
         </w:rPr>
-        <w:t>8.1</w:t>
+        <w:t>9.1</w:t>
       </w:r>
       <w:r>
         <w:rPr>
@@ -3924,7 +4380,7 @@
         <w:rPr>
           <w:noProof/>
         </w:rPr>
-        <w:t>Single-threaded FCFS and Priority Comparison</w:t>
+        <w:t>Table of Figures</w:t>
       </w:r>
       <w:r>
         <w:rPr>
@@ -3942,7 +4398,7 @@
         <w:rPr>
           <w:noProof/>
         </w:rPr>
-        <w:instrText xml:space="preserve"> PAGEREF _Toc511794410 \h </w:instrText>
+        <w:instrText xml:space="preserve"> PAGEREF _Toc511795679 \h </w:instrText>
       </w:r>
       <w:r>
         <w:rPr>
@@ -3959,7 +4415,7 @@
         <w:rPr>
           <w:noProof/>
         </w:rPr>
-        <w:t>32</w:t>
+        <w:t>33</w:t>
       </w:r>
       <w:r>
         <w:rPr>
@@ -3985,7 +4441,7 @@
         <w:rPr>
           <w:noProof/>
         </w:rPr>
-        <w:t>8.2</w:t>
+        <w:t>9.2</w:t>
       </w:r>
       <w:r>
         <w:rPr>
@@ -4000,7 +4456,7 @@
         <w:rPr>
           <w:noProof/>
         </w:rPr>
-        <w:t>Percentage of RAM and Cache Used</w:t>
+        <w:t>Appendix A: Instruction Format</w:t>
       </w:r>
       <w:r>
         <w:rPr>
@@ -4018,7 +4474,7 @@
         <w:rPr>
           <w:noProof/>
         </w:rPr>
-        <w:instrText xml:space="preserve"> PAGEREF _Toc511794411 \h </w:instrText>
+        <w:instrText xml:space="preserve"> PAGEREF _Toc511795680 \h </w:instrText>
       </w:r>
       <w:r>
         <w:rPr>
@@ -4035,7 +4491,7 @@
         <w:rPr>
           <w:noProof/>
         </w:rPr>
-        <w:t>32</w:t>
+        <w:t>34</w:t>
       </w:r>
       <w:r>
         <w:rPr>
@@ -4061,7 +4517,7 @@
         <w:rPr>
           <w:noProof/>
         </w:rPr>
-        <w:t>8.3</w:t>
+        <w:t>9.3</w:t>
       </w:r>
       <w:r>
         <w:rPr>
@@ -4076,7 +4532,7 @@
         <w:rPr>
           <w:noProof/>
         </w:rPr>
-        <w:t>FCFS and Priority Comparison I/O, completion time, waiting time analysis</w:t>
+        <w:t>Appendix B: Instruction Set</w:t>
       </w:r>
       <w:r>
         <w:rPr>
@@ -4094,7 +4550,7 @@
         <w:rPr>
           <w:noProof/>
         </w:rPr>
-        <w:instrText xml:space="preserve"> PAGEREF _Toc511794412 \h </w:instrText>
+        <w:instrText xml:space="preserve"> PAGEREF _Toc511795681 \h </w:instrText>
       </w:r>
       <w:r>
         <w:rPr>
@@ -4111,7 +4567,7 @@
         <w:rPr>
           <w:noProof/>
         </w:rPr>
-        <w:t>32</w:t>
+        <w:t>36</w:t>
       </w:r>
       <w:r>
         <w:rPr>
@@ -4137,7 +4593,7 @@
         <w:rPr>
           <w:noProof/>
         </w:rPr>
-        <w:t>8.4</w:t>
+        <w:t>9.4</w:t>
       </w:r>
       <w:r>
         <w:rPr>
@@ -4152,7 +4608,7 @@
         <w:rPr>
           <w:noProof/>
         </w:rPr>
-        <w:t>Jobs Assigned to each CPU</w:t>
+        <w:t>Appendix C – Process Data Table (FCFS Scheduling, 1 Thread)</w:t>
       </w:r>
       <w:r>
         <w:rPr>
@@ -4170,7 +4626,7 @@
         <w:rPr>
           <w:noProof/>
         </w:rPr>
-        <w:instrText xml:space="preserve"> PAGEREF _Toc511794413 \h </w:instrText>
+        <w:instrText xml:space="preserve"> PAGEREF _Toc511795682 \h </w:instrText>
       </w:r>
       <w:r>
         <w:rPr>
@@ -4187,7 +4643,7 @@
         <w:rPr>
           <w:noProof/>
         </w:rPr>
-        <w:t>32</w:t>
+        <w:t>37</w:t>
       </w:r>
       <w:r>
         <w:rPr>
@@ -4213,7 +4669,7 @@
         <w:rPr>
           <w:noProof/>
         </w:rPr>
-        <w:t>8.5</w:t>
+        <w:t>9.5</w:t>
       </w:r>
       <w:r>
         <w:rPr>
@@ -4228,7 +4684,7 @@
         <w:rPr>
           <w:noProof/>
         </w:rPr>
-        <w:t>Comparison of Performance for 1-CPU vs N-CPU Runs</w:t>
+        <w:t>Appendix D – Process Data Table (Priority Scheduling, 1 Thread)</w:t>
       </w:r>
       <w:r>
         <w:rPr>
@@ -4246,7 +4702,7 @@
         <w:rPr>
           <w:noProof/>
         </w:rPr>
-        <w:instrText xml:space="preserve"> PAGEREF _Toc511794414 \h </w:instrText>
+        <w:instrText xml:space="preserve"> PAGEREF _Toc511795683 \h </w:instrText>
       </w:r>
       <w:r>
         <w:rPr>
@@ -4263,7 +4719,7 @@
         <w:rPr>
           <w:noProof/>
         </w:rPr>
-        <w:t>32</w:t>
+        <w:t>38</w:t>
       </w:r>
       <w:r>
         <w:rPr>
@@ -4274,9 +4730,9 @@
     </w:p>
     <w:p>
       <w:pPr>
-        <w:pStyle w:val="TOC1"/>
+        <w:pStyle w:val="TOC2"/>
         <w:tabs>
-          <w:tab w:val="left" w:pos="432"/>
+          <w:tab w:val="left" w:pos="1000"/>
         </w:tabs>
         <w:rPr>
           <w:rFonts w:asciiTheme="minorHAnsi" w:eastAsiaTheme="minorEastAsia" w:hAnsiTheme="minorHAnsi" w:cstheme="minorBidi"/>
@@ -4289,7 +4745,7 @@
         <w:rPr>
           <w:noProof/>
         </w:rPr>
-        <w:t>9.</w:t>
+        <w:t>9.6</w:t>
       </w:r>
       <w:r>
         <w:rPr>
@@ -4304,7 +4760,7 @@
         <w:rPr>
           <w:noProof/>
         </w:rPr>
-        <w:t>Conclusions</w:t>
+        <w:t>Appendix E – Process Data Table (FCFS Scheduling, 4 Threads)</w:t>
       </w:r>
       <w:r>
         <w:rPr>
@@ -4322,7 +4778,7 @@
         <w:rPr>
           <w:noProof/>
         </w:rPr>
-        <w:instrText xml:space="preserve"> PAGEREF _Toc511794415 \h </w:instrText>
+        <w:instrText xml:space="preserve"> PAGEREF _Toc511795684 \h </w:instrText>
       </w:r>
       <w:r>
         <w:rPr>
@@ -4339,7 +4795,7 @@
         <w:rPr>
           <w:noProof/>
         </w:rPr>
-        <w:t>33</w:t>
+        <w:t>39</w:t>
       </w:r>
       <w:r>
         <w:rPr>
@@ -4350,9 +4806,9 @@
     </w:p>
     <w:p>
       <w:pPr>
-        <w:pStyle w:val="TOC1"/>
+        <w:pStyle w:val="TOC2"/>
         <w:tabs>
-          <w:tab w:val="left" w:pos="864"/>
+          <w:tab w:val="left" w:pos="1000"/>
         </w:tabs>
         <w:rPr>
           <w:rFonts w:asciiTheme="minorHAnsi" w:eastAsiaTheme="minorEastAsia" w:hAnsiTheme="minorHAnsi" w:cstheme="minorBidi"/>
@@ -4365,7 +4821,7 @@
         <w:rPr>
           <w:noProof/>
         </w:rPr>
-        <w:t>10.</w:t>
+        <w:t>9.7</w:t>
       </w:r>
       <w:r>
         <w:rPr>
@@ -4380,7 +4836,7 @@
         <w:rPr>
           <w:noProof/>
         </w:rPr>
-        <w:t>Supporting Information</w:t>
+        <w:t>Appendix F – Process Data Table (Priority Scheduling, 4 Threads)</w:t>
       </w:r>
       <w:r>
         <w:rPr>
@@ -4398,7 +4854,7 @@
         <w:rPr>
           <w:noProof/>
         </w:rPr>
-        <w:instrText xml:space="preserve"> PAGEREF _Toc511794416 \h </w:instrText>
+        <w:instrText xml:space="preserve"> PAGEREF _Toc511795685 \h </w:instrText>
       </w:r>
       <w:r>
         <w:rPr>
@@ -4415,539 +4871,7 @@
         <w:rPr>
           <w:noProof/>
         </w:rPr>
-        <w:t>34</w:t>
-      </w:r>
-      <w:r>
-        <w:rPr>
-          <w:noProof/>
-        </w:rPr>
-        <w:fldChar w:fldCharType="end"/>
-      </w:r>
-    </w:p>
-    <w:p>
-      <w:pPr>
-        <w:pStyle w:val="TOC2"/>
-        <w:tabs>
-          <w:tab w:val="left" w:pos="1200"/>
-        </w:tabs>
-        <w:rPr>
-          <w:rFonts w:asciiTheme="minorHAnsi" w:eastAsiaTheme="minorEastAsia" w:hAnsiTheme="minorHAnsi" w:cstheme="minorBidi"/>
-          <w:noProof/>
-          <w:sz w:val="22"/>
-          <w:szCs w:val="22"/>
-        </w:rPr>
-      </w:pPr>
-      <w:r>
-        <w:rPr>
-          <w:noProof/>
-        </w:rPr>
-        <w:t>10.1</w:t>
-      </w:r>
-      <w:r>
-        <w:rPr>
-          <w:rFonts w:asciiTheme="minorHAnsi" w:eastAsiaTheme="minorEastAsia" w:hAnsiTheme="minorHAnsi" w:cstheme="minorBidi"/>
-          <w:noProof/>
-          <w:sz w:val="22"/>
-          <w:szCs w:val="22"/>
-        </w:rPr>
-        <w:tab/>
-      </w:r>
-      <w:r>
-        <w:rPr>
-          <w:noProof/>
-        </w:rPr>
-        <w:t>Table of Figures</w:t>
-      </w:r>
-      <w:r>
-        <w:rPr>
-          <w:noProof/>
-        </w:rPr>
-        <w:tab/>
-      </w:r>
-      <w:r>
-        <w:rPr>
-          <w:noProof/>
-        </w:rPr>
-        <w:fldChar w:fldCharType="begin"/>
-      </w:r>
-      <w:r>
-        <w:rPr>
-          <w:noProof/>
-        </w:rPr>
-        <w:instrText xml:space="preserve"> PAGEREF _Toc511794417 \h </w:instrText>
-      </w:r>
-      <w:r>
-        <w:rPr>
-          <w:noProof/>
-        </w:rPr>
-      </w:r>
-      <w:r>
-        <w:rPr>
-          <w:noProof/>
-        </w:rPr>
-        <w:fldChar w:fldCharType="separate"/>
-      </w:r>
-      <w:r>
-        <w:rPr>
-          <w:noProof/>
-        </w:rPr>
-        <w:t>34</w:t>
-      </w:r>
-      <w:r>
-        <w:rPr>
-          <w:noProof/>
-        </w:rPr>
-        <w:fldChar w:fldCharType="end"/>
-      </w:r>
-    </w:p>
-    <w:p>
-      <w:pPr>
-        <w:pStyle w:val="TOC2"/>
-        <w:tabs>
-          <w:tab w:val="left" w:pos="1200"/>
-        </w:tabs>
-        <w:rPr>
-          <w:rFonts w:asciiTheme="minorHAnsi" w:eastAsiaTheme="minorEastAsia" w:hAnsiTheme="minorHAnsi" w:cstheme="minorBidi"/>
-          <w:noProof/>
-          <w:sz w:val="22"/>
-          <w:szCs w:val="22"/>
-        </w:rPr>
-      </w:pPr>
-      <w:r>
-        <w:rPr>
-          <w:noProof/>
-        </w:rPr>
-        <w:t>10.2</w:t>
-      </w:r>
-      <w:r>
-        <w:rPr>
-          <w:rFonts w:asciiTheme="minorHAnsi" w:eastAsiaTheme="minorEastAsia" w:hAnsiTheme="minorHAnsi" w:cstheme="minorBidi"/>
-          <w:noProof/>
-          <w:sz w:val="22"/>
-          <w:szCs w:val="22"/>
-        </w:rPr>
-        <w:tab/>
-      </w:r>
-      <w:r>
-        <w:rPr>
-          <w:noProof/>
-        </w:rPr>
-        <w:t>Appendix A: Instruction Format</w:t>
-      </w:r>
-      <w:r>
-        <w:rPr>
-          <w:noProof/>
-        </w:rPr>
-        <w:tab/>
-      </w:r>
-      <w:r>
-        <w:rPr>
-          <w:noProof/>
-        </w:rPr>
-        <w:fldChar w:fldCharType="begin"/>
-      </w:r>
-      <w:r>
-        <w:rPr>
-          <w:noProof/>
-        </w:rPr>
-        <w:instrText xml:space="preserve"> PAGEREF _Toc511794418 \h </w:instrText>
-      </w:r>
-      <w:r>
-        <w:rPr>
-          <w:noProof/>
-        </w:rPr>
-      </w:r>
-      <w:r>
-        <w:rPr>
-          <w:noProof/>
-        </w:rPr>
-        <w:fldChar w:fldCharType="separate"/>
-      </w:r>
-      <w:r>
-        <w:rPr>
-          <w:noProof/>
-        </w:rPr>
-        <w:t>35</w:t>
-      </w:r>
-      <w:r>
-        <w:rPr>
-          <w:noProof/>
-        </w:rPr>
-        <w:fldChar w:fldCharType="end"/>
-      </w:r>
-    </w:p>
-    <w:p>
-      <w:pPr>
-        <w:pStyle w:val="TOC2"/>
-        <w:tabs>
-          <w:tab w:val="left" w:pos="1200"/>
-        </w:tabs>
-        <w:rPr>
-          <w:rFonts w:asciiTheme="minorHAnsi" w:eastAsiaTheme="minorEastAsia" w:hAnsiTheme="minorHAnsi" w:cstheme="minorBidi"/>
-          <w:noProof/>
-          <w:sz w:val="22"/>
-          <w:szCs w:val="22"/>
-        </w:rPr>
-      </w:pPr>
-      <w:r>
-        <w:rPr>
-          <w:noProof/>
-        </w:rPr>
-        <w:t>10.3</w:t>
-      </w:r>
-      <w:r>
-        <w:rPr>
-          <w:rFonts w:asciiTheme="minorHAnsi" w:eastAsiaTheme="minorEastAsia" w:hAnsiTheme="minorHAnsi" w:cstheme="minorBidi"/>
-          <w:noProof/>
-          <w:sz w:val="22"/>
-          <w:szCs w:val="22"/>
-        </w:rPr>
-        <w:tab/>
-      </w:r>
-      <w:r>
-        <w:rPr>
-          <w:noProof/>
-        </w:rPr>
-        <w:t>Appendix B: Instruction Set</w:t>
-      </w:r>
-      <w:r>
-        <w:rPr>
-          <w:noProof/>
-        </w:rPr>
-        <w:tab/>
-      </w:r>
-      <w:r>
-        <w:rPr>
-          <w:noProof/>
-        </w:rPr>
-        <w:fldChar w:fldCharType="begin"/>
-      </w:r>
-      <w:r>
-        <w:rPr>
-          <w:noProof/>
-        </w:rPr>
-        <w:instrText xml:space="preserve"> PAGEREF _Toc511794419 \h </w:instrText>
-      </w:r>
-      <w:r>
-        <w:rPr>
-          <w:noProof/>
-        </w:rPr>
-      </w:r>
-      <w:r>
-        <w:rPr>
-          <w:noProof/>
-        </w:rPr>
-        <w:fldChar w:fldCharType="separate"/>
-      </w:r>
-      <w:r>
-        <w:rPr>
-          <w:noProof/>
-        </w:rPr>
-        <w:t>37</w:t>
-      </w:r>
-      <w:r>
-        <w:rPr>
-          <w:noProof/>
-        </w:rPr>
-        <w:fldChar w:fldCharType="end"/>
-      </w:r>
-    </w:p>
-    <w:p>
-      <w:pPr>
-        <w:pStyle w:val="TOC2"/>
-        <w:tabs>
-          <w:tab w:val="left" w:pos="1200"/>
-        </w:tabs>
-        <w:rPr>
-          <w:rFonts w:asciiTheme="minorHAnsi" w:eastAsiaTheme="minorEastAsia" w:hAnsiTheme="minorHAnsi" w:cstheme="minorBidi"/>
-          <w:noProof/>
-          <w:sz w:val="22"/>
-          <w:szCs w:val="22"/>
-        </w:rPr>
-      </w:pPr>
-      <w:r>
-        <w:rPr>
-          <w:noProof/>
-        </w:rPr>
-        <w:t>10.4</w:t>
-      </w:r>
-      <w:r>
-        <w:rPr>
-          <w:rFonts w:asciiTheme="minorHAnsi" w:eastAsiaTheme="minorEastAsia" w:hAnsiTheme="minorHAnsi" w:cstheme="minorBidi"/>
-          <w:noProof/>
-          <w:sz w:val="22"/>
-          <w:szCs w:val="22"/>
-        </w:rPr>
-        <w:tab/>
-      </w:r>
-      <w:r>
-        <w:rPr>
-          <w:noProof/>
-        </w:rPr>
-        <w:t>Appendix C – Process Data Table (FCFS Scheduling, 1 Thread)</w:t>
-      </w:r>
-      <w:r>
-        <w:rPr>
-          <w:noProof/>
-        </w:rPr>
-        <w:tab/>
-      </w:r>
-      <w:r>
-        <w:rPr>
-          <w:noProof/>
-        </w:rPr>
-        <w:fldChar w:fldCharType="begin"/>
-      </w:r>
-      <w:r>
-        <w:rPr>
-          <w:noProof/>
-        </w:rPr>
-        <w:instrText xml:space="preserve"> PAGEREF _Toc511794420 \h </w:instrText>
-      </w:r>
-      <w:r>
-        <w:rPr>
-          <w:noProof/>
-        </w:rPr>
-      </w:r>
-      <w:r>
-        <w:rPr>
-          <w:noProof/>
-        </w:rPr>
-        <w:fldChar w:fldCharType="separate"/>
-      </w:r>
-      <w:r>
-        <w:rPr>
-          <w:noProof/>
-        </w:rPr>
-        <w:t>38</w:t>
-      </w:r>
-      <w:r>
-        <w:rPr>
-          <w:noProof/>
-        </w:rPr>
-        <w:fldChar w:fldCharType="end"/>
-      </w:r>
-    </w:p>
-    <w:p>
-      <w:pPr>
-        <w:pStyle w:val="TOC2"/>
-        <w:tabs>
-          <w:tab w:val="left" w:pos="1200"/>
-        </w:tabs>
-        <w:rPr>
-          <w:rFonts w:asciiTheme="minorHAnsi" w:eastAsiaTheme="minorEastAsia" w:hAnsiTheme="minorHAnsi" w:cstheme="minorBidi"/>
-          <w:noProof/>
-          <w:sz w:val="22"/>
-          <w:szCs w:val="22"/>
-        </w:rPr>
-      </w:pPr>
-      <w:r>
-        <w:rPr>
-          <w:noProof/>
-        </w:rPr>
-        <w:t>10.5</w:t>
-      </w:r>
-      <w:r>
-        <w:rPr>
-          <w:rFonts w:asciiTheme="minorHAnsi" w:eastAsiaTheme="minorEastAsia" w:hAnsiTheme="minorHAnsi" w:cstheme="minorBidi"/>
-          <w:noProof/>
-          <w:sz w:val="22"/>
-          <w:szCs w:val="22"/>
-        </w:rPr>
-        <w:tab/>
-      </w:r>
-      <w:r>
-        <w:rPr>
-          <w:noProof/>
-        </w:rPr>
-        <w:t>Appendix D – Process Data Table (Priority Scheduling, 1 Thread)</w:t>
-      </w:r>
-      <w:r>
-        <w:rPr>
-          <w:noProof/>
-        </w:rPr>
-        <w:tab/>
-      </w:r>
-      <w:r>
-        <w:rPr>
-          <w:noProof/>
-        </w:rPr>
-        <w:fldChar w:fldCharType="begin"/>
-      </w:r>
-      <w:r>
-        <w:rPr>
-          <w:noProof/>
-        </w:rPr>
-        <w:instrText xml:space="preserve"> PAGEREF _Toc511794421 \h </w:instrText>
-      </w:r>
-      <w:r>
-        <w:rPr>
-          <w:noProof/>
-        </w:rPr>
-      </w:r>
-      <w:r>
-        <w:rPr>
-          <w:noProof/>
-        </w:rPr>
-        <w:fldChar w:fldCharType="separate"/>
-      </w:r>
-      <w:r>
-        <w:rPr>
-          <w:noProof/>
-        </w:rPr>
-        <w:t>39</w:t>
-      </w:r>
-      <w:r>
-        <w:rPr>
-          <w:noProof/>
-        </w:rPr>
-        <w:fldChar w:fldCharType="end"/>
-      </w:r>
-    </w:p>
-    <w:p>
-      <w:pPr>
-        <w:pStyle w:val="TOC2"/>
-        <w:tabs>
-          <w:tab w:val="left" w:pos="1200"/>
-        </w:tabs>
-        <w:rPr>
-          <w:rFonts w:asciiTheme="minorHAnsi" w:eastAsiaTheme="minorEastAsia" w:hAnsiTheme="minorHAnsi" w:cstheme="minorBidi"/>
-          <w:noProof/>
-          <w:sz w:val="22"/>
-          <w:szCs w:val="22"/>
-        </w:rPr>
-      </w:pPr>
-      <w:r>
-        <w:rPr>
-          <w:noProof/>
-        </w:rPr>
-        <w:t>10.6</w:t>
-      </w:r>
-      <w:r>
-        <w:rPr>
-          <w:rFonts w:asciiTheme="minorHAnsi" w:eastAsiaTheme="minorEastAsia" w:hAnsiTheme="minorHAnsi" w:cstheme="minorBidi"/>
-          <w:noProof/>
-          <w:sz w:val="22"/>
-          <w:szCs w:val="22"/>
-        </w:rPr>
-        <w:tab/>
-      </w:r>
-      <w:r>
-        <w:rPr>
-          <w:noProof/>
-        </w:rPr>
-        <w:t>Appendix E – Process Data Table (FCFS Scheduling, 4 Threads)</w:t>
-      </w:r>
-      <w:r>
-        <w:rPr>
-          <w:noProof/>
-        </w:rPr>
-        <w:tab/>
-      </w:r>
-      <w:r>
-        <w:rPr>
-          <w:noProof/>
-        </w:rPr>
-        <w:fldChar w:fldCharType="begin"/>
-      </w:r>
-      <w:r>
-        <w:rPr>
-          <w:noProof/>
-        </w:rPr>
-        <w:instrText xml:space="preserve"> PAGEREF _Toc511794422 \h </w:instrText>
-      </w:r>
-      <w:r>
-        <w:rPr>
-          <w:noProof/>
-        </w:rPr>
-      </w:r>
-      <w:r>
-        <w:rPr>
-          <w:noProof/>
-        </w:rPr>
-        <w:fldChar w:fldCharType="separate"/>
-      </w:r>
-      <w:r>
-        <w:rPr>
-          <w:noProof/>
-        </w:rPr>
         <w:t>40</w:t>
-      </w:r>
-      <w:r>
-        <w:rPr>
-          <w:noProof/>
-        </w:rPr>
-        <w:fldChar w:fldCharType="end"/>
-      </w:r>
-    </w:p>
-    <w:p>
-      <w:pPr>
-        <w:pStyle w:val="TOC2"/>
-        <w:tabs>
-          <w:tab w:val="left" w:pos="1200"/>
-        </w:tabs>
-        <w:rPr>
-          <w:rFonts w:asciiTheme="minorHAnsi" w:eastAsiaTheme="minorEastAsia" w:hAnsiTheme="minorHAnsi" w:cstheme="minorBidi"/>
-          <w:noProof/>
-          <w:sz w:val="22"/>
-          <w:szCs w:val="22"/>
-        </w:rPr>
-      </w:pPr>
-      <w:r>
-        <w:rPr>
-          <w:noProof/>
-        </w:rPr>
-        <w:t>10.7</w:t>
-      </w:r>
-      <w:r>
-        <w:rPr>
-          <w:rFonts w:asciiTheme="minorHAnsi" w:eastAsiaTheme="minorEastAsia" w:hAnsiTheme="minorHAnsi" w:cstheme="minorBidi"/>
-          <w:noProof/>
-          <w:sz w:val="22"/>
-          <w:szCs w:val="22"/>
-        </w:rPr>
-        <w:tab/>
-      </w:r>
-      <w:r>
-        <w:rPr>
-          <w:noProof/>
-        </w:rPr>
-        <w:t>Appendix F – Process Data Table (Priority Scheduling, 4 Threads)</w:t>
-      </w:r>
-      <w:r>
-        <w:rPr>
-          <w:noProof/>
-        </w:rPr>
-        <w:tab/>
-      </w:r>
-      <w:r>
-        <w:rPr>
-          <w:noProof/>
-        </w:rPr>
-        <w:fldChar w:fldCharType="begin"/>
-      </w:r>
-      <w:r>
-        <w:rPr>
-          <w:noProof/>
-        </w:rPr>
-        <w:instrText xml:space="preserve"> PAGEREF _Toc511794423 \h </w:instrText>
-      </w:r>
-      <w:r>
-        <w:rPr>
-          <w:noProof/>
-        </w:rPr>
-      </w:r>
-      <w:r>
-        <w:rPr>
-          <w:noProof/>
-        </w:rPr>
-        <w:fldChar w:fldCharType="separate"/>
-      </w:r>
-      <w:r>
-        <w:rPr>
-          <w:noProof/>
-        </w:rPr>
-        <w:t>41</w:t>
       </w:r>
       <w:r>
         <w:rPr>
@@ -5015,7 +4939,7 @@
       <w:r>
         <w:br w:type="page"/>
       </w:r>
-      <w:bookmarkStart w:id="0" w:name="_Toc511794365"/>
+      <w:bookmarkStart w:id="0" w:name="_Toc511795628"/>
       <w:r>
         <w:lastRenderedPageBreak/>
         <w:t>Abstract</w:t>
@@ -5109,7 +5033,7 @@
       <w:pPr>
         <w:pStyle w:val="Heading1"/>
       </w:pPr>
-      <w:bookmarkStart w:id="1" w:name="_Toc511794366"/>
+      <w:bookmarkStart w:id="1" w:name="_Toc511795629"/>
       <w:r>
         <w:t>Introduction</w:t>
       </w:r>
@@ -5268,7 +5192,7 @@
         </w:rPr>
         <w:br w:type="page"/>
       </w:r>
-      <w:bookmarkStart w:id="2" w:name="_Toc511794367"/>
+      <w:bookmarkStart w:id="2" w:name="_Toc511795630"/>
       <w:r>
         <w:lastRenderedPageBreak/>
         <w:t>Overall Description</w:t>
@@ -5438,7 +5362,7 @@
       <w:r>
         <w:br w:type="page"/>
       </w:r>
-      <w:bookmarkStart w:id="4" w:name="_Toc511794368"/>
+      <w:bookmarkStart w:id="4" w:name="_Toc511795631"/>
       <w:r>
         <w:lastRenderedPageBreak/>
         <w:t>Specific Requirements</w:t>
@@ -5460,7 +5384,7 @@
       <w:pPr>
         <w:pStyle w:val="Heading2"/>
       </w:pPr>
-      <w:bookmarkStart w:id="5" w:name="_Toc511794369"/>
+      <w:bookmarkStart w:id="5" w:name="_Toc511795632"/>
       <w:r>
         <w:t>The Memory System</w:t>
       </w:r>
@@ -5608,7 +5532,7 @@
         <w:pStyle w:val="Heading2"/>
         <w:ind w:left="720" w:hanging="720"/>
       </w:pPr>
-      <w:bookmarkStart w:id="6" w:name="_Toc511794370"/>
+      <w:bookmarkStart w:id="6" w:name="_Toc511795633"/>
       <w:r>
         <w:t>The Driver</w:t>
       </w:r>
@@ -6136,7 +6060,7 @@
       <w:pPr>
         <w:pStyle w:val="Heading3"/>
       </w:pPr>
-      <w:bookmarkStart w:id="8" w:name="_Toc511794371"/>
+      <w:bookmarkStart w:id="8" w:name="_Toc511795634"/>
       <w:r>
         <w:t>Driver</w:t>
       </w:r>
@@ -6451,7 +6375,7 @@
       <w:pPr>
         <w:pStyle w:val="Heading3"/>
       </w:pPr>
-      <w:bookmarkStart w:id="9" w:name="_Toc511794372"/>
+      <w:bookmarkStart w:id="9" w:name="_Toc511795635"/>
       <w:r>
         <w:t>Loader</w:t>
       </w:r>
@@ -7512,7 +7436,7 @@
       <w:pPr>
         <w:pStyle w:val="Heading3"/>
       </w:pPr>
-      <w:bookmarkStart w:id="11" w:name="_Toc511794373"/>
+      <w:bookmarkStart w:id="11" w:name="_Toc511795636"/>
       <w:r>
         <w:t>Scheduler</w:t>
       </w:r>
@@ -7835,7 +7759,7 @@
       <w:pPr>
         <w:pStyle w:val="Heading3"/>
       </w:pPr>
-      <w:bookmarkStart w:id="12" w:name="_Toc511794374"/>
+      <w:bookmarkStart w:id="12" w:name="_Toc511795637"/>
       <w:r>
         <w:t>Dispatcher</w:t>
       </w:r>
@@ -7932,7 +7856,7 @@
       <w:pPr>
         <w:pStyle w:val="Heading3"/>
       </w:pPr>
-      <w:bookmarkStart w:id="13" w:name="_Toc511794375"/>
+      <w:bookmarkStart w:id="13" w:name="_Toc511795638"/>
       <w:r>
         <w:t>Memory</w:t>
       </w:r>
@@ -8066,7 +7990,7 @@
       <w:pPr>
         <w:pStyle w:val="Heading3"/>
       </w:pPr>
-      <w:bookmarkStart w:id="14" w:name="_Toc511794376"/>
+      <w:bookmarkStart w:id="14" w:name="_Toc511795639"/>
       <w:r>
         <w:lastRenderedPageBreak/>
         <w:t>Effective-Address</w:t>
@@ -8206,7 +8130,7 @@
       <w:pPr>
         <w:pStyle w:val="Heading3"/>
       </w:pPr>
-      <w:bookmarkStart w:id="15" w:name="_Toc511794377"/>
+      <w:bookmarkStart w:id="15" w:name="_Toc511795640"/>
       <w:r>
         <w:t>Fetch</w:t>
       </w:r>
@@ -8328,7 +8252,7 @@
       <w:pPr>
         <w:pStyle w:val="Heading3"/>
       </w:pPr>
-      <w:bookmarkStart w:id="16" w:name="_Toc511794378"/>
+      <w:bookmarkStart w:id="16" w:name="_Toc511795641"/>
       <w:r>
         <w:t>Decode</w:t>
       </w:r>
@@ -8431,7 +8355,7 @@
       <w:pPr>
         <w:pStyle w:val="Heading3"/>
       </w:pPr>
-      <w:bookmarkStart w:id="17" w:name="_Toc511794379"/>
+      <w:bookmarkStart w:id="17" w:name="_Toc511795642"/>
       <w:r>
         <w:t>Execute</w:t>
       </w:r>
@@ -8507,7 +8431,7 @@
       <w:pPr>
         <w:pStyle w:val="Heading2"/>
       </w:pPr>
-      <w:bookmarkStart w:id="18" w:name="_Toc511794380"/>
+      <w:bookmarkStart w:id="18" w:name="_Toc511795643"/>
       <w:r>
         <w:t>CPU</w:t>
       </w:r>
@@ -8535,7 +8459,7 @@
         <w:pStyle w:val="Heading3"/>
         <w:ind w:left="720" w:hanging="720"/>
       </w:pPr>
-      <w:bookmarkStart w:id="19" w:name="_Toc511794381"/>
+      <w:bookmarkStart w:id="19" w:name="_Toc511795644"/>
       <w:r>
         <w:t>DMA-Channel</w:t>
       </w:r>
@@ -9165,7 +9089,7 @@
       <w:pPr>
         <w:pStyle w:val="Heading3"/>
       </w:pPr>
-      <w:bookmarkStart w:id="21" w:name="_Toc511794382"/>
+      <w:bookmarkStart w:id="21" w:name="_Toc511795645"/>
       <w:r>
         <w:t>ComputeOnly</w:t>
       </w:r>
@@ -12133,7 +12057,7 @@
       <w:pPr>
         <w:pStyle w:val="Heading2"/>
       </w:pPr>
-      <w:bookmarkStart w:id="24" w:name="_Toc511794383"/>
+      <w:bookmarkStart w:id="24" w:name="_Toc511795646"/>
       <w:r>
         <w:t>Multiprocessor Architecture</w:t>
       </w:r>
@@ -12224,7 +12148,7 @@
       <w:pPr>
         <w:pStyle w:val="Heading3"/>
       </w:pPr>
-      <w:bookmarkStart w:id="25" w:name="_Toc511794384"/>
+      <w:bookmarkStart w:id="25" w:name="_Toc511795647"/>
       <w:r>
         <w:t>Multiprocessor Memory Management</w:t>
       </w:r>
@@ -12248,7 +12172,7 @@
       <w:pPr>
         <w:pStyle w:val="Heading3"/>
       </w:pPr>
-      <w:bookmarkStart w:id="26" w:name="_Toc511794385"/>
+      <w:bookmarkStart w:id="26" w:name="_Toc511795648"/>
       <w:r>
         <w:t>Multiprocessor Program Cache</w:t>
       </w:r>
@@ -12272,7 +12196,7 @@
       <w:pPr>
         <w:pStyle w:val="Heading2"/>
       </w:pPr>
-      <w:bookmarkStart w:id="27" w:name="_Toc511794386"/>
+      <w:bookmarkStart w:id="27" w:name="_Toc511795649"/>
       <w:r>
         <w:t>Shortest Job First</w:t>
       </w:r>
@@ -12326,7 +12250,7 @@
       <w:pPr>
         <w:pStyle w:val="Heading2"/>
       </w:pPr>
-      <w:bookmarkStart w:id="28" w:name="_Toc511794387"/>
+      <w:bookmarkStart w:id="28" w:name="_Toc511795650"/>
       <w:r>
         <w:t>Paging and I/O Blocking</w:t>
       </w:r>
@@ -12391,7 +12315,7 @@
       <w:pPr>
         <w:pStyle w:val="Heading3"/>
       </w:pPr>
-      <w:bookmarkStart w:id="29" w:name="_Toc511794388"/>
+      <w:bookmarkStart w:id="29" w:name="_Toc511795651"/>
       <w:r>
         <w:t>Page Table</w:t>
       </w:r>
@@ -13235,7 +13159,7 @@
       <w:pPr>
         <w:pStyle w:val="Heading1"/>
       </w:pPr>
-      <w:bookmarkStart w:id="30" w:name="_Toc511794389"/>
+      <w:bookmarkStart w:id="30" w:name="_Toc511795652"/>
       <w:r>
         <w:rPr>
           <w:noProof/>
@@ -13420,10 +13344,10 @@
       <w:r>
         <w:t xml:space="preserve">Design </w:t>
       </w:r>
+      <w:r>
+        <w:t>&amp; Implementation</w:t>
+      </w:r>
       <w:bookmarkEnd w:id="30"/>
-      <w:r>
-        <w:t>&amp; Implementation</w:t>
-      </w:r>
     </w:p>
     <w:p>
       <w:pPr>
@@ -13448,7 +13372,7 @@
       <w:pPr>
         <w:pStyle w:val="Heading2"/>
       </w:pPr>
-      <w:bookmarkStart w:id="31" w:name="_Toc511794390"/>
+      <w:bookmarkStart w:id="31" w:name="_Toc511795653"/>
       <w:r>
         <w:t>Memory</w:t>
       </w:r>
@@ -13680,7 +13604,7 @@
       <w:pPr>
         <w:pStyle w:val="Heading2"/>
       </w:pPr>
-      <w:bookmarkStart w:id="32" w:name="_Toc511794391"/>
+      <w:bookmarkStart w:id="32" w:name="_Toc511795654"/>
       <w:r>
         <w:t>Driver</w:t>
       </w:r>
@@ -13735,7 +13659,7 @@
       <w:pPr>
         <w:pStyle w:val="Heading3"/>
       </w:pPr>
-      <w:bookmarkStart w:id="33" w:name="_Toc511794392"/>
+      <w:bookmarkStart w:id="33" w:name="_Toc511795655"/>
       <w:r>
         <w:t>Loader</w:t>
       </w:r>
@@ -13958,7 +13882,7 @@
       <w:pPr>
         <w:pStyle w:val="Heading3"/>
       </w:pPr>
-      <w:bookmarkStart w:id="34" w:name="_Toc511794393"/>
+      <w:bookmarkStart w:id="34" w:name="_Toc511795656"/>
       <w:r>
         <w:rPr>
           <w:noProof/>
@@ -14231,7 +14155,7 @@
       <w:pPr>
         <w:pStyle w:val="Heading3"/>
       </w:pPr>
-      <w:bookmarkStart w:id="35" w:name="_Toc511794394"/>
+      <w:bookmarkStart w:id="35" w:name="_Toc511795657"/>
       <w:r>
         <w:rPr>
           <w:noProof/>
@@ -14660,7 +14584,7 @@
       <w:pPr>
         <w:pStyle w:val="Heading2"/>
       </w:pPr>
-      <w:bookmarkStart w:id="36" w:name="_Toc511794395"/>
+      <w:bookmarkStart w:id="36" w:name="_Toc511795658"/>
       <w:r>
         <w:lastRenderedPageBreak/>
         <w:t>CPU</w:t>
@@ -14687,7 +14611,7 @@
       <w:pPr>
         <w:pStyle w:val="Heading3"/>
       </w:pPr>
-      <w:bookmarkStart w:id="37" w:name="_Toc511794396"/>
+      <w:bookmarkStart w:id="37" w:name="_Toc511795659"/>
       <w:r>
         <w:t>Fetch</w:t>
       </w:r>
@@ -14703,17 +14627,19 @@
       <w:r>
         <w:t>was designed to be a set of lines within the CPU’s execution loop instead of a separate component due to its simplicity. It was originally designed to read from the MMU but was later adapted to utilize the cache. Even with the further addition of the paged cache, nothing had to be changed. The cache itself interpreted the logical addresses and handled the loading of pages from the RAM when a requested instruction was not available. If there were any page faults, the CPU was able to handle them the same as it would with faults from any of its other components.</w:t>
       </w:r>
+      <w:bookmarkStart w:id="38" w:name="_GoBack"/>
+      <w:bookmarkEnd w:id="38"/>
     </w:p>
     <w:p/>
     <w:p>
       <w:pPr>
         <w:pStyle w:val="Heading3"/>
       </w:pPr>
-      <w:bookmarkStart w:id="38" w:name="_Toc511794397"/>
+      <w:bookmarkStart w:id="39" w:name="_Toc511795660"/>
       <w:r>
         <w:t>Decode</w:t>
       </w:r>
-      <w:bookmarkEnd w:id="38"/>
+      <w:bookmarkEnd w:id="39"/>
     </w:p>
     <w:p>
       <w:pPr>
@@ -14725,34 +14651,34 @@
       <w:pPr>
         <w:pStyle w:val="Heading3"/>
       </w:pPr>
-      <w:bookmarkStart w:id="39" w:name="_Toc511794398"/>
+      <w:bookmarkStart w:id="40" w:name="_Toc511795661"/>
       <w:r>
         <w:t>Execute</w:t>
       </w:r>
-      <w:bookmarkEnd w:id="39"/>
+      <w:bookmarkEnd w:id="40"/>
     </w:p>
     <w:p/>
     <w:p>
       <w:pPr>
         <w:pStyle w:val="Heading3"/>
       </w:pPr>
-      <w:bookmarkStart w:id="40" w:name="_Toc511794399"/>
+      <w:bookmarkStart w:id="41" w:name="_Toc511795662"/>
       <w:r>
         <w:t>DMA-Channel</w:t>
       </w:r>
-      <w:bookmarkEnd w:id="40"/>
+      <w:bookmarkEnd w:id="41"/>
     </w:p>
     <w:p/>
     <w:p>
       <w:pPr>
         <w:pStyle w:val="Heading2"/>
       </w:pPr>
-      <w:bookmarkStart w:id="41" w:name="_Toc511794400"/>
+      <w:bookmarkStart w:id="42" w:name="_Toc511795663"/>
       <w:r>
         <w:lastRenderedPageBreak/>
         <w:t>Multiprocessor Architecture</w:t>
       </w:r>
-      <w:bookmarkEnd w:id="41"/>
+      <w:bookmarkEnd w:id="42"/>
     </w:p>
     <w:p>
       <w:r>
@@ -14813,33 +14739,33 @@
       <w:pPr>
         <w:pStyle w:val="Heading3"/>
       </w:pPr>
-      <w:bookmarkStart w:id="42" w:name="_Toc511794401"/>
+      <w:bookmarkStart w:id="43" w:name="_Toc511795664"/>
       <w:r>
         <w:t>Multiprocessor Memory Management</w:t>
       </w:r>
-      <w:bookmarkEnd w:id="42"/>
+      <w:bookmarkEnd w:id="43"/>
     </w:p>
     <w:p/>
     <w:p>
       <w:pPr>
         <w:pStyle w:val="Heading3"/>
       </w:pPr>
-      <w:bookmarkStart w:id="43" w:name="_Toc511794402"/>
+      <w:bookmarkStart w:id="44" w:name="_Toc511795665"/>
       <w:r>
         <w:t>Multiprocessor Program Cache</w:t>
       </w:r>
-      <w:bookmarkEnd w:id="43"/>
+      <w:bookmarkEnd w:id="44"/>
     </w:p>
     <w:p/>
     <w:p>
       <w:pPr>
         <w:pStyle w:val="Heading2"/>
       </w:pPr>
-      <w:bookmarkStart w:id="44" w:name="_Toc511794403"/>
+      <w:bookmarkStart w:id="45" w:name="_Toc511795666"/>
       <w:r>
         <w:t>Shortest Job First</w:t>
       </w:r>
-      <w:bookmarkEnd w:id="44"/>
+      <w:bookmarkEnd w:id="45"/>
     </w:p>
     <w:p>
       <w:pPr>
@@ -14886,39 +14812,37 @@
       <w:pPr>
         <w:pStyle w:val="Heading2"/>
       </w:pPr>
-      <w:bookmarkStart w:id="45" w:name="_Toc511794404"/>
+      <w:bookmarkStart w:id="46" w:name="_Toc511795667"/>
       <w:r>
         <w:t>Paging and I/O Blocking</w:t>
       </w:r>
-      <w:bookmarkEnd w:id="45"/>
+      <w:bookmarkEnd w:id="46"/>
     </w:p>
     <w:p>
       <w:pPr>
         <w:pStyle w:val="Heading3"/>
       </w:pPr>
-      <w:bookmarkStart w:id="46" w:name="_Toc511794405"/>
+      <w:bookmarkStart w:id="47" w:name="_Toc511795668"/>
       <w:r>
         <w:t>Paging</w:t>
       </w:r>
-      <w:bookmarkEnd w:id="46"/>
+      <w:bookmarkEnd w:id="47"/>
     </w:p>
     <w:p>
       <w:pPr>
         <w:pStyle w:val="Heading3"/>
       </w:pPr>
-      <w:bookmarkStart w:id="47" w:name="_Toc511794406"/>
+      <w:bookmarkStart w:id="48" w:name="_Toc511795669"/>
       <w:r>
         <w:t>I/O Blocking</w:t>
       </w:r>
-      <w:bookmarkEnd w:id="47"/>
+      <w:bookmarkEnd w:id="48"/>
     </w:p>
     <w:p>
       <w:pPr>
         <w:widowControl/>
         <w:spacing w:line="240" w:lineRule="auto"/>
       </w:pPr>
-      <w:bookmarkStart w:id="48" w:name="_GoBack"/>
-      <w:bookmarkEnd w:id="48"/>
       <w:r>
         <w:br w:type="page"/>
       </w:r>
@@ -14927,7 +14851,7 @@
       <w:pPr>
         <w:pStyle w:val="Heading1"/>
       </w:pPr>
-      <w:bookmarkStart w:id="49" w:name="_Toc511794408"/>
+      <w:bookmarkStart w:id="49" w:name="_Toc511795670"/>
       <w:r>
         <w:lastRenderedPageBreak/>
         <w:t>Simulation Discussion</w:t>
@@ -14951,7 +14875,7 @@
       <w:pPr>
         <w:pStyle w:val="Heading1"/>
       </w:pPr>
-      <w:bookmarkStart w:id="50" w:name="_Toc511794409"/>
+      <w:bookmarkStart w:id="50" w:name="_Toc511795671"/>
       <w:r>
         <w:lastRenderedPageBreak/>
         <w:t>Data Analysis</w:t>
@@ -14962,7 +14886,7 @@
       <w:pPr>
         <w:pStyle w:val="Heading2"/>
       </w:pPr>
-      <w:bookmarkStart w:id="51" w:name="_Toc511794410"/>
+      <w:bookmarkStart w:id="51" w:name="_Toc511795672"/>
       <w:r>
         <w:t xml:space="preserve">Single-threaded </w:t>
       </w:r>
@@ -15018,7 +14942,7 @@
       <w:pPr>
         <w:pStyle w:val="Heading2"/>
       </w:pPr>
-      <w:bookmarkStart w:id="52" w:name="_Toc511794411"/>
+      <w:bookmarkStart w:id="52" w:name="_Toc511795673"/>
       <w:r>
         <w:t>Percentage of RAM and Cache Used</w:t>
       </w:r>
@@ -15037,7 +14961,7 @@
       <w:pPr>
         <w:pStyle w:val="Heading2"/>
       </w:pPr>
-      <w:bookmarkStart w:id="53" w:name="_Toc511794412"/>
+      <w:bookmarkStart w:id="53" w:name="_Toc511795674"/>
       <w:r>
         <w:t>F</w:t>
       </w:r>
@@ -15093,7 +15017,7 @@
       <w:pPr>
         <w:pStyle w:val="Heading2"/>
       </w:pPr>
-      <w:bookmarkStart w:id="54" w:name="_Toc511794413"/>
+      <w:bookmarkStart w:id="54" w:name="_Toc511795675"/>
       <w:r>
         <w:t>Jobs Assigned to each CPU</w:t>
       </w:r>
@@ -15336,7 +15260,7 @@
       <w:pPr>
         <w:pStyle w:val="Heading2"/>
       </w:pPr>
-      <w:bookmarkStart w:id="55" w:name="_Toc511794414"/>
+      <w:bookmarkStart w:id="55" w:name="_Toc511795676"/>
       <w:r>
         <w:t>Comparison of Performance for 1-CPU vs N-CPU Runs</w:t>
       </w:r>
@@ -15361,7 +15285,7 @@
       <w:pPr>
         <w:pStyle w:val="Heading1"/>
       </w:pPr>
-      <w:bookmarkStart w:id="56" w:name="_Toc511794415"/>
+      <w:bookmarkStart w:id="56" w:name="_Toc511795677"/>
       <w:r>
         <w:lastRenderedPageBreak/>
         <w:t>Conclusions</w:t>
@@ -15382,7 +15306,7 @@
       <w:pPr>
         <w:pStyle w:val="Heading1"/>
       </w:pPr>
-      <w:bookmarkStart w:id="57" w:name="_Toc511794416"/>
+      <w:bookmarkStart w:id="57" w:name="_Toc511795678"/>
       <w:r>
         <w:lastRenderedPageBreak/>
         <w:t>Supporting Information</w:t>
@@ -15393,7 +15317,7 @@
       <w:pPr>
         <w:pStyle w:val="Heading2"/>
       </w:pPr>
-      <w:bookmarkStart w:id="58" w:name="_Toc511794417"/>
+      <w:bookmarkStart w:id="58" w:name="_Toc511795679"/>
       <w:r>
         <w:t>Table of Figures</w:t>
       </w:r>
@@ -15846,7 +15770,7 @@
       <w:r>
         <w:br w:type="page"/>
       </w:r>
-      <w:bookmarkStart w:id="59" w:name="_Toc511794418"/>
+      <w:bookmarkStart w:id="59" w:name="_Toc511795680"/>
       <w:r>
         <w:lastRenderedPageBreak/>
         <w:t>Appendix A: Instruction Format</w:t>
@@ -16263,7 +16187,7 @@
                 </mc:Choice>
                 <mc:Fallback>
                   <w:pict>
-                    <v:line w14:anchorId="29DD491A" id="Line 7" o:spid="_x0000_s1026" style="position:absolute;z-index:251643904;visibility:visible;mso-wrap-style:square;mso-width-percent:0;mso-height-percent:0;mso-wrap-distance-left:3.17497mm;mso-wrap-distance-top:0;mso-wrap-distance-right:3.17497mm;mso-wrap-distance-bottom:0;mso-position-horizontal:absolute;mso-position-horizontal-relative:text;mso-position-vertical:absolute;mso-position-vertical-relative:text;mso-width-percent:0;mso-height-percent:0;mso-width-relative:page;mso-height-relative:page" from="39.6pt,1.65pt" to="39.6pt,10.65pt" o:gfxdata="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"/>
+                    <v:line w14:anchorId="45236429" id="Line 7" o:spid="_x0000_s1026" style="position:absolute;z-index:251643904;visibility:visible;mso-wrap-style:square;mso-width-percent:0;mso-height-percent:0;mso-wrap-distance-left:3.17497mm;mso-wrap-distance-top:0;mso-wrap-distance-right:3.17497mm;mso-wrap-distance-bottom:0;mso-position-horizontal:absolute;mso-position-horizontal-relative:text;mso-position-vertical:absolute;mso-position-vertical-relative:text;mso-width-percent:0;mso-height-percent:0;mso-width-relative:page;mso-height-relative:page" from="39.6pt,1.65pt" to="39.6pt,10.65pt" o:gfxdata="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"/>
                   </w:pict>
                 </mc:Fallback>
               </mc:AlternateContent>
@@ -17547,7 +17471,7 @@
       <w:r>
         <w:br w:type="page"/>
       </w:r>
-      <w:bookmarkStart w:id="60" w:name="_Toc511794419"/>
+      <w:bookmarkStart w:id="60" w:name="_Toc511795681"/>
       <w:r>
         <w:lastRenderedPageBreak/>
         <w:t>Appendix B: Instruction Set</w:t>
@@ -19503,7 +19427,7 @@
       <w:r>
         <w:br w:type="page"/>
       </w:r>
-      <w:bookmarkStart w:id="61" w:name="_Toc511794420"/>
+      <w:bookmarkStart w:id="61" w:name="_Toc511795682"/>
       <w:r>
         <w:lastRenderedPageBreak/>
         <w:t>Appendix C – Process Data Table (</w:t>
@@ -19525,7 +19449,7 @@
           <v:shape id="_x0000_i1025" type="#_x0000_t75" style="width:436.4pt;height:473.1pt" o:ole="">
             <v:imagedata r:id="rId28" o:title=""/>
           </v:shape>
-          <o:OLEObject Type="Embed" ProgID="Excel.Sheet.12" ShapeID="_x0000_i1025" DrawAspect="Content" ObjectID="_1585537472" r:id="rId29"/>
+          <o:OLEObject Type="Embed" ProgID="Excel.Sheet.12" ShapeID="_x0000_i1025" DrawAspect="Content" ObjectID="_1585546326" r:id="rId29"/>
         </w:object>
       </w:r>
     </w:p>
@@ -19536,7 +19460,7 @@
       <w:r>
         <w:br w:type="page"/>
       </w:r>
-      <w:bookmarkStart w:id="63" w:name="_Toc511794421"/>
+      <w:bookmarkStart w:id="63" w:name="_Toc511795683"/>
       <w:r>
         <w:lastRenderedPageBreak/>
         <w:t>Appendix D – Process Data Table (Priority Scheduling, 1 Thread)</w:t>
@@ -19552,7 +19476,7 @@
           <v:shape id="_x0000_i1026" type="#_x0000_t75" style="width:426.05pt;height:473.1pt" o:ole="">
             <v:imagedata r:id="rId30" o:title=""/>
           </v:shape>
-          <o:OLEObject Type="Embed" ProgID="Excel.Sheet.12" ShapeID="_x0000_i1026" DrawAspect="Content" ObjectID="_1585537473" r:id="rId31"/>
+          <o:OLEObject Type="Embed" ProgID="Excel.Sheet.12" ShapeID="_x0000_i1026" DrawAspect="Content" ObjectID="_1585546327" r:id="rId31"/>
         </w:object>
       </w:r>
     </w:p>
@@ -19563,7 +19487,7 @@
       <w:r>
         <w:br w:type="page"/>
       </w:r>
-      <w:bookmarkStart w:id="65" w:name="_Toc511794422"/>
+      <w:bookmarkStart w:id="65" w:name="_Toc511795684"/>
       <w:r>
         <w:lastRenderedPageBreak/>
         <w:t>Appendix E – Process Data Table (FCFS Scheduling, 4 Threads)</w:t>
@@ -19579,7 +19503,7 @@
           <v:shape id="_x0000_i1027" type="#_x0000_t75" style="width:422.95pt;height:473.1pt" o:ole="">
             <v:imagedata r:id="rId32" o:title=""/>
           </v:shape>
-          <o:OLEObject Type="Embed" ProgID="Excel.Sheet.12" ShapeID="_x0000_i1027" DrawAspect="Content" ObjectID="_1585537474" r:id="rId33"/>
+          <o:OLEObject Type="Embed" ProgID="Excel.Sheet.12" ShapeID="_x0000_i1027" DrawAspect="Content" ObjectID="_1585546328" r:id="rId33"/>
         </w:object>
       </w:r>
     </w:p>
@@ -19590,7 +19514,7 @@
       <w:r>
         <w:br w:type="page"/>
       </w:r>
-      <w:bookmarkStart w:id="67" w:name="_Toc511794423"/>
+      <w:bookmarkStart w:id="67" w:name="_Toc511795685"/>
       <w:r>
         <w:lastRenderedPageBreak/>
         <w:t>Appendix F – Process Data Table (Priority Scheduling, 4 Threads)</w:t>
@@ -19606,7 +19530,7 @@
           <v:shape id="_x0000_i1028" type="#_x0000_t75" style="width:434.05pt;height:473.1pt" o:ole="">
             <v:imagedata r:id="rId34" o:title=""/>
           </v:shape>
-          <o:OLEObject Type="Embed" ProgID="Excel.Sheet.12" ShapeID="_x0000_i1028" DrawAspect="Content" ObjectID="_1585537475" r:id="rId35"/>
+          <o:OLEObject Type="Embed" ProgID="Excel.Sheet.12" ShapeID="_x0000_i1028" DrawAspect="Content" ObjectID="_1585546329" r:id="rId35"/>
         </w:object>
       </w:r>
     </w:p>
@@ -23952,7 +23876,7 @@
 </file>
 
 <file path=customXml/itemProps1.xml><?xml version="1.0" encoding="utf-8"?>
-<ds:datastoreItem xmlns:ds="http://schemas.openxmlformats.org/officeDocument/2006/customXml" ds:itemID="{4BC471C5-5838-407E-BEA3-B1B74D5C52C6}">
+<ds:datastoreItem xmlns:ds="http://schemas.openxmlformats.org/officeDocument/2006/customXml" ds:itemID="{190D45C9-515B-4597-BABA-885F4081365C}">
   <ds:schemaRefs>
     <ds:schemaRef ds:uri="http://schemas.openxmlformats.org/officeDocument/2006/bibliography"/>
   </ds:schemaRefs>

</xml_diff>